<commit_message>
Fix bug in plpyemul. Documentation updates. Fix bug in tg_main.
</commit_message>
<xml_diff>
--- a/Documentation/Cassandra. Algorithms of Crawling and Scraping.docx
+++ b/Documentation/Cassandra. Algorithms of Crawling and Scraping.docx
@@ -36,21 +36,7 @@
           <w:rStyle w:val="a5"/>
           <w:sz w:val="40"/>
         </w:rPr>
-        <w:t xml:space="preserve">. </w:t>
-      </w:r>
-      <w:r>
-        <w:rPr>
-          <w:rStyle w:val="a5"/>
-          <w:sz w:val="40"/>
-        </w:rPr>
-        <w:t>Описание алгоритмов</w:t>
-      </w:r>
-      <w:r>
-        <w:rPr>
-          <w:rStyle w:val="a5"/>
-          <w:sz w:val="40"/>
-        </w:rPr>
-        <w:t>.</w:t>
+        <w:t>. Описание алгоритмов.</w:t>
       </w:r>
     </w:p>
     <w:p>
@@ -158,8 +144,6 @@
           <w:lang w:eastAsia="ru-RU"/>
         </w:rPr>
       </w:pPr>
-      <w:bookmarkStart w:id="0" w:name="_GoBack"/>
-      <w:bookmarkEnd w:id="0"/>
     </w:p>
     <w:p>
       <w:pPr>
@@ -309,6 +293,81 @@
     </w:p>
     <w:p>
       <w:pPr>
+        <w:numPr>
+          <w:ilvl w:val="2"/>
+          <w:numId w:val="7"/>
+        </w:numPr>
+        <w:spacing w:after="0" w:line="240" w:lineRule="auto"/>
+        <w:ind w:left="1090"/>
+        <w:textAlignment w:val="center"/>
+        <w:rPr>
+          <w:rFonts w:ascii="Calibri" w:eastAsia="Times New Roman" w:hAnsi="Calibri" w:cs="Calibri"/>
+          <w:lang w:eastAsia="ru-RU"/>
+        </w:rPr>
+      </w:pPr>
+      <w:r>
+        <w:rPr>
+          <w:rFonts w:ascii="Calibri" w:eastAsia="Times New Roman" w:hAnsi="Calibri" w:cs="Calibri"/>
+          <w:color w:val="B43512"/>
+          <w:lang w:val="en-US" w:eastAsia="ru-RU"/>
+        </w:rPr>
+        <w:t>fin</w:t>
+      </w:r>
+      <w:r>
+        <w:rPr>
+          <w:rFonts w:ascii="Calibri" w:eastAsia="Times New Roman" w:hAnsi="Calibri" w:cs="Calibri"/>
+          <w:color w:val="B43512"/>
+          <w:lang w:eastAsia="ru-RU"/>
+        </w:rPr>
+        <w:t>_</w:t>
+      </w:r>
+      <w:r>
+        <w:rPr>
+          <w:rFonts w:ascii="Calibri" w:eastAsia="Times New Roman" w:hAnsi="Calibri" w:cs="Calibri"/>
+          <w:color w:val="B43512"/>
+          <w:lang w:val="en-US" w:eastAsia="ru-RU"/>
+        </w:rPr>
+        <w:t>date</w:t>
+      </w:r>
+      <w:r>
+        <w:rPr>
+          <w:rFonts w:ascii="Calibri" w:eastAsia="Times New Roman" w:hAnsi="Calibri" w:cs="Calibri"/>
+          <w:lang w:eastAsia="ru-RU"/>
+        </w:rPr>
+        <w:t xml:space="preserve"> </w:t>
+      </w:r>
+      <w:r>
+        <w:rPr>
+          <w:rFonts w:ascii="Calibri" w:eastAsia="Times New Roman" w:hAnsi="Calibri" w:cs="Calibri"/>
+          <w:lang w:eastAsia="ru-RU"/>
+        </w:rPr>
+        <w:t>-</w:t>
+      </w:r>
+      <w:r>
+        <w:rPr>
+          <w:rFonts w:ascii="Calibri" w:eastAsia="Times New Roman" w:hAnsi="Calibri" w:cs="Calibri"/>
+          <w:lang w:eastAsia="ru-RU"/>
+        </w:rPr>
+        <w:t xml:space="preserve"> дата завершения краулинга/рекраулинга группы</w:t>
+      </w:r>
+      <w:r>
+        <w:rPr>
+          <w:rFonts w:ascii="Calibri" w:eastAsia="Times New Roman" w:hAnsi="Calibri" w:cs="Calibri"/>
+          <w:lang w:eastAsia="ru-RU"/>
+        </w:rPr>
+        <w:t xml:space="preserve"> (фиксируется для всех постов)</w:t>
+      </w:r>
+      <w:commentRangeStart w:id="0"/>
+      <w:commentRangeEnd w:id="0"/>
+      <w:r>
+        <w:rPr>
+          <w:rStyle w:val="a8"/>
+        </w:rPr>
+        <w:commentReference w:id="0"/>
+      </w:r>
+    </w:p>
+    <w:p>
+      <w:pPr>
         <w:spacing w:after="0" w:line="240" w:lineRule="auto"/>
         <w:ind w:left="550"/>
         <w:rPr>
@@ -354,7 +413,7 @@
           <w:lang w:eastAsia="ru-RU"/>
         </w:rPr>
         <w:drawing>
-          <wp:inline distT="0" distB="0" distL="0" distR="0">
+          <wp:inline distT="0" distB="0" distL="0" distR="0" wp14:anchorId="14A5FCA6" wp14:editId="3EDA1E0F">
             <wp:extent cx="6840220" cy="1185545"/>
             <wp:effectExtent l="0" t="0" r="0" b="0"/>
             <wp:docPr id="1" name="Рисунок 1" descr="Автоматически созданный замещающий текст:&#10;souces &#10;ec773e72.D53d-433D-sscc-s &#10;ff10d1ff.e8aS-47fD-S4fc-1dB8 &#10;e3D78883-3ed3-481d.a275-7 &#10;fc8Efd7f.e4S8-4fSf.b70c.acd &#10;ffd2594e.87D1-4734-8DBE-s,7 &#10;1 531 &#10;16 758 516 &#10;16 758 516 &#10;16 758 516 &#10;1€ 758 &#10;16 758 516 &#10;16 758 516 &#10;1€ 758 &#10;114 70€ 21 08 &#10;осчз &#10;1138SD 2D2D-11-1E 2351 &#10;114 2D2D-1D-31 15:14 &#10;114 2D2D-1D-23 2239 &#10;114 422 2D2D-1D-23 2247:0043 &#10;114 Зн &#10;ира «ate &#10;2020-11-17 &#10;2020-11-17 2221Ђ2*аз &#10;2020-11-17 2221Ђ2*аз &#10;2020-11-17 2221Ђ2*аз &#10;2020-11-17 2221Ђ2*аз &#10;2020-11-17 2221Ђ2*аз &#10;2020-11-17 2221Ђ2*аз "/>
@@ -371,7 +430,7 @@
                     </pic:cNvPicPr>
                   </pic:nvPicPr>
                   <pic:blipFill>
-                    <a:blip r:embed="rId5">
+                    <a:blip r:embed="rId8">
                       <a:extLst>
                         <a:ext uri="{28A0092B-C50C-407E-A947-70E740481C1C}">
                           <a14:useLocalDpi xmlns:a14="http://schemas.microsoft.com/office/drawing/2010/main" val="0"/>
@@ -1638,6 +1697,7 @@
           <w:szCs w:val="32"/>
           <w:lang w:eastAsia="ru-RU"/>
         </w:rPr>
+        <w:lastRenderedPageBreak/>
         <w:t>Принцип рекраулинга сообщений 2-го уровня (</w:t>
       </w:r>
       <w:r>
@@ -1715,7 +1775,6 @@
           <w:rFonts w:ascii="Calibri" w:eastAsia="Times New Roman" w:hAnsi="Calibri" w:cs="Calibri"/>
           <w:lang w:eastAsia="ru-RU"/>
         </w:rPr>
-        <w:lastRenderedPageBreak/>
         <w:t xml:space="preserve">Сообщения </w:t>
       </w:r>
       <w:r>
@@ -2085,7 +2144,7 @@
         <w:ind w:left="550"/>
         <w:rPr>
           <w:rFonts w:ascii="Calibri" w:eastAsia="Times New Roman" w:hAnsi="Calibri" w:cs="Calibri"/>
-          <w:lang w:val="en-US" w:eastAsia="ru-RU"/>
+          <w:lang w:eastAsia="ru-RU"/>
         </w:rPr>
       </w:pPr>
       <w:r>
@@ -2098,7 +2157,7 @@
       <w:r>
         <w:rPr>
           <w:rFonts w:ascii="Calibri" w:eastAsia="Times New Roman" w:hAnsi="Calibri" w:cs="Calibri"/>
-          <w:lang w:val="en-US" w:eastAsia="ru-RU"/>
+          <w:lang w:eastAsia="ru-RU"/>
         </w:rPr>
         <w:t xml:space="preserve"> </w:t>
       </w:r>
@@ -2112,7 +2171,7 @@
       <w:r>
         <w:rPr>
           <w:rFonts w:ascii="Calibri" w:eastAsia="Times New Roman" w:hAnsi="Calibri" w:cs="Calibri"/>
-          <w:lang w:val="en-US" w:eastAsia="ru-RU"/>
+          <w:lang w:eastAsia="ru-RU"/>
         </w:rPr>
         <w:t xml:space="preserve"> </w:t>
       </w:r>
@@ -2126,7 +2185,7 @@
       <w:r>
         <w:rPr>
           <w:rFonts w:ascii="Calibri" w:eastAsia="Times New Roman" w:hAnsi="Calibri" w:cs="Calibri"/>
-          <w:lang w:val="en-US" w:eastAsia="ru-RU"/>
+          <w:lang w:eastAsia="ru-RU"/>
         </w:rPr>
         <w:t xml:space="preserve"> </w:t>
       </w:r>
@@ -2140,7 +2199,7 @@
       <w:r>
         <w:rPr>
           <w:rFonts w:ascii="Calibri" w:eastAsia="Times New Roman" w:hAnsi="Calibri" w:cs="Calibri"/>
-          <w:lang w:val="en-US" w:eastAsia="ru-RU"/>
+          <w:lang w:eastAsia="ru-RU"/>
         </w:rPr>
         <w:t xml:space="preserve"> </w:t>
       </w:r>
@@ -2154,70 +2213,93 @@
       <w:r>
         <w:rPr>
           <w:rFonts w:ascii="Calibri" w:eastAsia="Times New Roman" w:hAnsi="Calibri" w:cs="Calibri"/>
-          <w:lang w:val="en-US" w:eastAsia="ru-RU"/>
-        </w:rPr>
-        <w:t xml:space="preserve">: </w:t>
-      </w:r>
-      <w:r>
-        <w:rPr>
-          <w:rFonts w:ascii="Calibri" w:eastAsia="Times New Roman" w:hAnsi="Calibri" w:cs="Calibri"/>
-          <w:lang w:val="en-US" w:eastAsia="ru-RU"/>
-        </w:rPr>
-        <w:t>(</w:t>
+          <w:lang w:eastAsia="ru-RU"/>
+        </w:rPr>
+        <w:t>: (</w:t>
+      </w:r>
+      <w:r>
+        <w:rPr>
+          <w:rFonts w:ascii="Calibri" w:eastAsia="Times New Roman" w:hAnsi="Calibri" w:cs="Calibri"/>
+          <w:lang w:val="en-US" w:eastAsia="ru-RU"/>
+        </w:rPr>
+        <w:t>id</w:t>
+      </w:r>
+      <w:r>
+        <w:rPr>
+          <w:rFonts w:ascii="Calibri" w:eastAsia="Times New Roman" w:hAnsi="Calibri" w:cs="Calibri"/>
+          <w:lang w:eastAsia="ru-RU"/>
+        </w:rPr>
+        <w:t>_</w:t>
+      </w:r>
+      <w:proofErr w:type="gramStart"/>
+      <w:r>
+        <w:rPr>
+          <w:rFonts w:ascii="Calibri" w:eastAsia="Times New Roman" w:hAnsi="Calibri" w:cs="Calibri"/>
+          <w:lang w:val="en-US" w:eastAsia="ru-RU"/>
+        </w:rPr>
+        <w:t>post</w:t>
+      </w:r>
+      <w:r>
+        <w:rPr>
+          <w:rFonts w:ascii="Calibri" w:eastAsia="Times New Roman" w:hAnsi="Calibri" w:cs="Calibri"/>
+          <w:lang w:eastAsia="ru-RU"/>
+        </w:rPr>
+        <w:t xml:space="preserve"> :</w:t>
+      </w:r>
+      <w:proofErr w:type="gramEnd"/>
+      <w:r>
+        <w:rPr>
+          <w:rFonts w:ascii="Calibri" w:eastAsia="Times New Roman" w:hAnsi="Calibri" w:cs="Calibri"/>
+          <w:lang w:eastAsia="ru-RU"/>
+        </w:rPr>
+        <w:t xml:space="preserve"> </w:t>
       </w:r>
       <w:proofErr w:type="spellStart"/>
       <w:r>
         <w:rPr>
           <w:rFonts w:ascii="Calibri" w:eastAsia="Times New Roman" w:hAnsi="Calibri" w:cs="Calibri"/>
-          <w:lang w:val="en-US" w:eastAsia="ru-RU"/>
-        </w:rPr>
-        <w:t>id</w:t>
-      </w:r>
-      <w:r>
-        <w:rPr>
-          <w:rFonts w:ascii="Calibri" w:eastAsia="Times New Roman" w:hAnsi="Calibri" w:cs="Calibri"/>
-          <w:lang w:val="en-US" w:eastAsia="ru-RU"/>
+          <w:color w:val="B43512"/>
+          <w:lang w:val="en-US" w:eastAsia="ru-RU"/>
+        </w:rPr>
+        <w:t>upd</w:t>
+      </w:r>
+      <w:proofErr w:type="spellEnd"/>
+      <w:r>
+        <w:rPr>
+          <w:rFonts w:ascii="Calibri" w:eastAsia="Times New Roman" w:hAnsi="Calibri" w:cs="Calibri"/>
+          <w:color w:val="B43512"/>
+          <w:lang w:eastAsia="ru-RU"/>
         </w:rPr>
         <w:t>_</w:t>
       </w:r>
-      <w:proofErr w:type="gramStart"/>
-      <w:r>
-        <w:rPr>
-          <w:rFonts w:ascii="Calibri" w:eastAsia="Times New Roman" w:hAnsi="Calibri" w:cs="Calibri"/>
-          <w:lang w:val="en-US" w:eastAsia="ru-RU"/>
-        </w:rPr>
-        <w:t>post</w:t>
-      </w:r>
-      <w:proofErr w:type="spellEnd"/>
-      <w:r>
-        <w:rPr>
-          <w:rFonts w:ascii="Calibri" w:eastAsia="Times New Roman" w:hAnsi="Calibri" w:cs="Calibri"/>
-          <w:lang w:val="en-US" w:eastAsia="ru-RU"/>
-        </w:rPr>
-        <w:t xml:space="preserve"> :</w:t>
-      </w:r>
-      <w:proofErr w:type="gramEnd"/>
-      <w:r>
-        <w:rPr>
-          <w:rFonts w:ascii="Calibri" w:eastAsia="Times New Roman" w:hAnsi="Calibri" w:cs="Calibri"/>
-          <w:lang w:val="en-US" w:eastAsia="ru-RU"/>
-        </w:rPr>
-        <w:t xml:space="preserve"> </w:t>
-      </w:r>
-      <w:proofErr w:type="spellStart"/>
-      <w:r>
-        <w:rPr>
-          <w:rFonts w:ascii="Calibri" w:eastAsia="Times New Roman" w:hAnsi="Calibri" w:cs="Calibri"/>
-          <w:color w:val="B43512"/>
-          <w:lang w:val="en-US" w:eastAsia="ru-RU"/>
-        </w:rPr>
-        <w:t>upd</w:t>
-      </w:r>
-      <w:r>
-        <w:rPr>
-          <w:rFonts w:ascii="Calibri" w:eastAsia="Times New Roman" w:hAnsi="Calibri" w:cs="Calibri"/>
-          <w:color w:val="B43512"/>
-          <w:lang w:val="en-US" w:eastAsia="ru-RU"/>
+      <w:r>
+        <w:rPr>
+          <w:rFonts w:ascii="Calibri" w:eastAsia="Times New Roman" w:hAnsi="Calibri" w:cs="Calibri"/>
+          <w:color w:val="B43512"/>
+          <w:lang w:val="en-US" w:eastAsia="ru-RU"/>
+        </w:rPr>
+        <w:t>date</w:t>
+      </w:r>
+      <w:r>
+        <w:rPr>
+          <w:rFonts w:ascii="Calibri" w:eastAsia="Times New Roman" w:hAnsi="Calibri" w:cs="Calibri"/>
+          <w:lang w:eastAsia="ru-RU"/>
+        </w:rPr>
+        <w:t xml:space="preserve"> - </w:t>
+      </w:r>
+      <w:r>
+        <w:rPr>
+          <w:rFonts w:ascii="Calibri" w:eastAsia="Times New Roman" w:hAnsi="Calibri" w:cs="Calibri"/>
+          <w:color w:val="B43512"/>
+          <w:lang w:val="en-US" w:eastAsia="ru-RU"/>
+        </w:rPr>
+        <w:t>recrawl</w:t>
+      </w:r>
+      <w:r>
+        <w:rPr>
+          <w:rFonts w:ascii="Calibri" w:eastAsia="Times New Roman" w:hAnsi="Calibri" w:cs="Calibri"/>
+          <w:color w:val="B43512"/>
+          <w:lang w:eastAsia="ru-RU"/>
         </w:rPr>
         <w:t>_</w:t>
       </w:r>
@@ -2227,30 +2309,13 @@
           <w:color w:val="B43512"/>
           <w:lang w:val="en-US" w:eastAsia="ru-RU"/>
         </w:rPr>
-        <w:t>date</w:t>
-      </w:r>
-      <w:proofErr w:type="spellEnd"/>
-      <w:r>
-        <w:rPr>
-          <w:rFonts w:ascii="Calibri" w:eastAsia="Times New Roman" w:hAnsi="Calibri" w:cs="Calibri"/>
-          <w:lang w:val="en-US" w:eastAsia="ru-RU"/>
-        </w:rPr>
-        <w:t xml:space="preserve"> - </w:t>
-      </w:r>
-      <w:proofErr w:type="spellStart"/>
-      <w:r>
-        <w:rPr>
-          <w:rFonts w:ascii="Calibri" w:eastAsia="Times New Roman" w:hAnsi="Calibri" w:cs="Calibri"/>
-          <w:color w:val="B43512"/>
-          <w:lang w:val="en-US" w:eastAsia="ru-RU"/>
-        </w:rPr>
-        <w:t>recrawl</w:t>
-      </w:r>
-      <w:r>
-        <w:rPr>
-          <w:rFonts w:ascii="Calibri" w:eastAsia="Times New Roman" w:hAnsi="Calibri" w:cs="Calibri"/>
-          <w:color w:val="B43512"/>
-          <w:lang w:val="en-US" w:eastAsia="ru-RU"/>
+        <w:t>days</w:t>
+      </w:r>
+      <w:r>
+        <w:rPr>
+          <w:rFonts w:ascii="Calibri" w:eastAsia="Times New Roman" w:hAnsi="Calibri" w:cs="Calibri"/>
+          <w:color w:val="B43512"/>
+          <w:lang w:eastAsia="ru-RU"/>
         </w:rPr>
         <w:t>_</w:t>
       </w:r>
@@ -2260,29 +2325,12 @@
           <w:color w:val="B43512"/>
           <w:lang w:val="en-US" w:eastAsia="ru-RU"/>
         </w:rPr>
-        <w:t>days</w:t>
-      </w:r>
-      <w:r>
-        <w:rPr>
-          <w:rFonts w:ascii="Calibri" w:eastAsia="Times New Roman" w:hAnsi="Calibri" w:cs="Calibri"/>
-          <w:color w:val="B43512"/>
-          <w:lang w:val="en-US" w:eastAsia="ru-RU"/>
-        </w:rPr>
-        <w:t>_</w:t>
-      </w:r>
-      <w:r>
-        <w:rPr>
-          <w:rFonts w:ascii="Calibri" w:eastAsia="Times New Roman" w:hAnsi="Calibri" w:cs="Calibri"/>
-          <w:color w:val="B43512"/>
-          <w:lang w:val="en-US" w:eastAsia="ru-RU"/>
-        </w:rPr>
         <w:t>reply</w:t>
       </w:r>
-      <w:proofErr w:type="spellEnd"/>
-      <w:r>
-        <w:rPr>
-          <w:rFonts w:ascii="Calibri" w:eastAsia="Times New Roman" w:hAnsi="Calibri" w:cs="Calibri"/>
-          <w:lang w:val="en-US" w:eastAsia="ru-RU"/>
+      <w:r>
+        <w:rPr>
+          <w:rFonts w:ascii="Calibri" w:eastAsia="Times New Roman" w:hAnsi="Calibri" w:cs="Calibri"/>
+          <w:lang w:eastAsia="ru-RU"/>
         </w:rPr>
         <w:t>)</w:t>
       </w:r>
@@ -2293,7 +2341,7 @@
         <w:ind w:left="550"/>
         <w:rPr>
           <w:rFonts w:ascii="Calibri" w:eastAsia="Times New Roman" w:hAnsi="Calibri" w:cs="Calibri"/>
-          <w:lang w:val="en-US" w:eastAsia="ru-RU"/>
+          <w:lang w:eastAsia="ru-RU"/>
         </w:rPr>
       </w:pPr>
     </w:p>
@@ -2349,44 +2397,65 @@
         <w:t xml:space="preserve">При этом, сообщения 2-го уровня идут группами – </w:t>
       </w:r>
       <w:r>
-        <w:t>в пределах группы они идут в прямом хронологическом порядке, но сами группы идут в обратном хронологическом порядке.</w:t>
-      </w:r>
-      <w:r>
+        <w:t xml:space="preserve">в пределах группы они идут в прямом хронологическом порядке, но сами группы идут в обратном хронологическом порядке. </w:t>
+      </w:r>
+      <w:proofErr w:type="spellStart"/>
+      <w:r>
+        <w:t>Т.о</w:t>
+      </w:r>
+      <w:proofErr w:type="spellEnd"/>
+      <w:r>
+        <w:t>. вся группа должна обработаться полностью, т.к. новые сообщения будут в конце. При этом сообщения добавляются в базу только при условии, что их дата больше даты последнего краулинга поста (</w:t>
+      </w:r>
+      <w:r>
+        <w:rPr>
+          <w:rFonts w:ascii="Calibri" w:eastAsia="Times New Roman" w:hAnsi="Calibri" w:cs="Calibri"/>
+          <w:lang w:val="en-US" w:eastAsia="ru-RU"/>
+        </w:rPr>
+        <w:t>post</w:t>
+      </w:r>
+      <w:r>
+        <w:rPr>
+          <w:rFonts w:ascii="Calibri" w:eastAsia="Times New Roman" w:hAnsi="Calibri" w:cs="Calibri"/>
+          <w:lang w:eastAsia="ru-RU"/>
+        </w:rPr>
         <w:t xml:space="preserve"> </w:t>
       </w:r>
       <w:proofErr w:type="spellStart"/>
       <w:r>
-        <w:t>Т.о</w:t>
+        <w:rPr>
+          <w:rFonts w:ascii="Calibri" w:eastAsia="Times New Roman" w:hAnsi="Calibri" w:cs="Calibri"/>
+          <w:color w:val="B43512"/>
+          <w:lang w:val="en-US" w:eastAsia="ru-RU"/>
+        </w:rPr>
+        <w:t>upd</w:t>
       </w:r>
       <w:proofErr w:type="spellEnd"/>
       <w:r>
-        <w:t>. в</w:t>
-      </w:r>
-      <w:r>
-        <w:t xml:space="preserve">ся группа должна </w:t>
-      </w:r>
-      <w:r>
-        <w:t>обработаться</w:t>
-      </w:r>
-      <w:r>
-        <w:t xml:space="preserve"> полностью, т.к. новые сообщения будут в конце. </w:t>
-      </w:r>
-      <w:r>
-        <w:t>При этом сообщения добавляются в базу только при условии, что их дата больше даты последнего краулинга поста (</w:t>
-      </w:r>
-      <w:r>
-        <w:rPr>
-          <w:rFonts w:ascii="Calibri" w:eastAsia="Times New Roman" w:hAnsi="Calibri" w:cs="Calibri"/>
-          <w:lang w:val="en-US" w:eastAsia="ru-RU"/>
-        </w:rPr>
-        <w:t>post</w:t>
-      </w:r>
-      <w:r>
-        <w:rPr>
-          <w:rFonts w:ascii="Calibri" w:eastAsia="Times New Roman" w:hAnsi="Calibri" w:cs="Calibri"/>
-          <w:lang w:eastAsia="ru-RU"/>
-        </w:rPr>
-        <w:t xml:space="preserve"> </w:t>
+        <w:rPr>
+          <w:rFonts w:ascii="Calibri" w:eastAsia="Times New Roman" w:hAnsi="Calibri" w:cs="Calibri"/>
+          <w:color w:val="B43512"/>
+          <w:lang w:eastAsia="ru-RU"/>
+        </w:rPr>
+        <w:t>_</w:t>
+      </w:r>
+      <w:r>
+        <w:rPr>
+          <w:rFonts w:ascii="Calibri" w:eastAsia="Times New Roman" w:hAnsi="Calibri" w:cs="Calibri"/>
+          <w:color w:val="B43512"/>
+          <w:lang w:val="en-US" w:eastAsia="ru-RU"/>
+        </w:rPr>
+        <w:t>date</w:t>
+      </w:r>
+      <w:r>
+        <w:rPr>
+          <w:rFonts w:ascii="Calibri" w:eastAsia="Times New Roman" w:hAnsi="Calibri" w:cs="Calibri"/>
+          <w:lang w:eastAsia="ru-RU"/>
+        </w:rPr>
+        <w:t>,</w:t>
+      </w:r>
+      <w:r>
+        <w:t xml:space="preserve"> см. пункт выше). Если при обработке сообщений группы хотя бы одно сообщение вышло за пределы даты ожидания сообщений </w:t>
       </w:r>
       <w:proofErr w:type="spellStart"/>
       <w:r>
@@ -2419,30 +2488,16 @@
           <w:rFonts w:ascii="Calibri" w:eastAsia="Times New Roman" w:hAnsi="Calibri" w:cs="Calibri"/>
           <w:lang w:eastAsia="ru-RU"/>
         </w:rPr>
-        <w:t>,</w:t>
-      </w:r>
-      <w:r>
-        <w:t xml:space="preserve"> см. пункт выше). Е</w:t>
-      </w:r>
-      <w:r>
-        <w:t>сли при обработке сообщений группы хотя бы одно сообщение вышло за пределы</w:t>
-      </w:r>
-      <w:r>
-        <w:t xml:space="preserve"> даты ожидания сообщений</w:t>
-      </w:r>
-      <w:r>
-        <w:t xml:space="preserve"> </w:t>
-      </w:r>
-      <w:proofErr w:type="spellStart"/>
-      <w:r>
-        <w:rPr>
-          <w:rFonts w:ascii="Calibri" w:eastAsia="Times New Roman" w:hAnsi="Calibri" w:cs="Calibri"/>
-          <w:color w:val="B43512"/>
-          <w:lang w:val="en-US" w:eastAsia="ru-RU"/>
-        </w:rPr>
-        <w:t>upd</w:t>
-      </w:r>
-      <w:proofErr w:type="spellEnd"/>
+        <w:t xml:space="preserve"> - </w:t>
+      </w:r>
+      <w:r>
+        <w:rPr>
+          <w:rFonts w:ascii="Calibri" w:eastAsia="Times New Roman" w:hAnsi="Calibri" w:cs="Calibri"/>
+          <w:color w:val="B43512"/>
+          <w:lang w:val="en-US" w:eastAsia="ru-RU"/>
+        </w:rPr>
+        <w:t>recrawl</w:t>
+      </w:r>
       <w:r>
         <w:rPr>
           <w:rFonts w:ascii="Calibri" w:eastAsia="Times New Roman" w:hAnsi="Calibri" w:cs="Calibri"/>
@@ -2457,22 +2512,7 @@
           <w:color w:val="B43512"/>
           <w:lang w:val="en-US" w:eastAsia="ru-RU"/>
         </w:rPr>
-        <w:t>date</w:t>
-      </w:r>
-      <w:r>
-        <w:rPr>
-          <w:rFonts w:ascii="Calibri" w:eastAsia="Times New Roman" w:hAnsi="Calibri" w:cs="Calibri"/>
-          <w:lang w:eastAsia="ru-RU"/>
-        </w:rPr>
-        <w:t xml:space="preserve"> - </w:t>
-      </w:r>
-      <w:r>
-        <w:rPr>
-          <w:rFonts w:ascii="Calibri" w:eastAsia="Times New Roman" w:hAnsi="Calibri" w:cs="Calibri"/>
-          <w:color w:val="B43512"/>
-          <w:lang w:val="en-US" w:eastAsia="ru-RU"/>
-        </w:rPr>
-        <w:t>recrawl</w:t>
+        <w:t>days</w:t>
       </w:r>
       <w:r>
         <w:rPr>
@@ -2488,22 +2528,6 @@
           <w:color w:val="B43512"/>
           <w:lang w:val="en-US" w:eastAsia="ru-RU"/>
         </w:rPr>
-        <w:t>days</w:t>
-      </w:r>
-      <w:r>
-        <w:rPr>
-          <w:rFonts w:ascii="Calibri" w:eastAsia="Times New Roman" w:hAnsi="Calibri" w:cs="Calibri"/>
-          <w:color w:val="B43512"/>
-          <w:lang w:eastAsia="ru-RU"/>
-        </w:rPr>
-        <w:t>_</w:t>
-      </w:r>
-      <w:r>
-        <w:rPr>
-          <w:rFonts w:ascii="Calibri" w:eastAsia="Times New Roman" w:hAnsi="Calibri" w:cs="Calibri"/>
-          <w:color w:val="B43512"/>
-          <w:lang w:val="en-US" w:eastAsia="ru-RU"/>
-        </w:rPr>
         <w:t>reply</w:t>
       </w:r>
       <w:r>
@@ -2514,18 +2538,242 @@
         <w:t xml:space="preserve"> (см. выше)</w:t>
       </w:r>
       <w:r>
-        <w:t xml:space="preserve">, то фетчинг </w:t>
-      </w:r>
-      <w:r>
-        <w:t xml:space="preserve">сообщений 2-го уровня для данного сообщения 1-го уровня </w:t>
-      </w:r>
-      <w:r>
-        <w:t>требуется остановить.</w:t>
+        <w:t>, то фетчинг сообщений 2-го уровня для данного сообщения 1-го уровня требуется остановить.</w:t>
       </w:r>
     </w:p>
     <w:p>
       <w:pPr>
+        <w:numPr>
+          <w:ilvl w:val="1"/>
+          <w:numId w:val="5"/>
+        </w:numPr>
         <w:spacing w:after="0" w:line="240" w:lineRule="auto"/>
+        <w:ind w:left="550"/>
+        <w:textAlignment w:val="center"/>
+        <w:rPr>
+          <w:rFonts w:ascii="Calibri" w:eastAsia="Times New Roman" w:hAnsi="Calibri" w:cs="Calibri"/>
+          <w:color w:val="1E4E79"/>
+          <w:sz w:val="32"/>
+          <w:szCs w:val="32"/>
+          <w:lang w:eastAsia="ru-RU"/>
+        </w:rPr>
+      </w:pPr>
+      <w:r>
+        <w:rPr>
+          <w:rFonts w:ascii="Calibri" w:eastAsia="Times New Roman" w:hAnsi="Calibri" w:cs="Calibri"/>
+          <w:color w:val="1E4E79"/>
+          <w:sz w:val="32"/>
+          <w:szCs w:val="32"/>
+          <w:lang w:eastAsia="ru-RU"/>
+        </w:rPr>
+        <w:t>Повышение устойчивости на случай обрывов</w:t>
+      </w:r>
+    </w:p>
+    <w:p>
+      <w:pPr>
+        <w:spacing w:after="0" w:line="240" w:lineRule="auto"/>
+        <w:ind w:left="550"/>
+        <w:rPr>
+          <w:rFonts w:ascii="Calibri" w:eastAsia="Times New Roman" w:hAnsi="Calibri" w:cs="Calibri"/>
+          <w:lang w:eastAsia="ru-RU"/>
+        </w:rPr>
+      </w:pPr>
+      <w:r>
+        <w:rPr>
+          <w:rFonts w:ascii="Calibri" w:eastAsia="Times New Roman" w:hAnsi="Calibri" w:cs="Calibri"/>
+          <w:lang w:eastAsia="ru-RU"/>
+        </w:rPr>
+        <w:t xml:space="preserve">В случае обрывов связи часть дат по группе и по постам группы уже зафиксировалась в БД. Поэтому нет информации полностью ли </w:t>
+      </w:r>
+      <w:proofErr w:type="spellStart"/>
+      <w:r>
+        <w:rPr>
+          <w:rFonts w:ascii="Calibri" w:eastAsia="Times New Roman" w:hAnsi="Calibri" w:cs="Calibri"/>
+          <w:lang w:eastAsia="ru-RU"/>
+        </w:rPr>
+        <w:t>скраулена</w:t>
+      </w:r>
+      <w:proofErr w:type="spellEnd"/>
+      <w:r>
+        <w:rPr>
+          <w:rFonts w:ascii="Calibri" w:eastAsia="Times New Roman" w:hAnsi="Calibri" w:cs="Calibri"/>
+          <w:lang w:eastAsia="ru-RU"/>
+        </w:rPr>
+        <w:t xml:space="preserve"> группа или нет, полностью ли </w:t>
+      </w:r>
+      <w:proofErr w:type="spellStart"/>
+      <w:r>
+        <w:rPr>
+          <w:rFonts w:ascii="Calibri" w:eastAsia="Times New Roman" w:hAnsi="Calibri" w:cs="Calibri"/>
+          <w:lang w:eastAsia="ru-RU"/>
+        </w:rPr>
+        <w:t>скраулены</w:t>
+      </w:r>
+      <w:proofErr w:type="spellEnd"/>
+      <w:r>
+        <w:rPr>
+          <w:rFonts w:ascii="Calibri" w:eastAsia="Times New Roman" w:hAnsi="Calibri" w:cs="Calibri"/>
+          <w:lang w:eastAsia="ru-RU"/>
+        </w:rPr>
+        <w:t xml:space="preserve"> ответы на посты или нет. Для решения данной проблемы вводится поле </w:t>
+      </w:r>
+      <w:r>
+        <w:rPr>
+          <w:rFonts w:ascii="Calibri" w:eastAsia="Times New Roman" w:hAnsi="Calibri" w:cs="Calibri"/>
+          <w:color w:val="B43512"/>
+          <w:lang w:val="en-US" w:eastAsia="ru-RU"/>
+        </w:rPr>
+        <w:t>fin_date</w:t>
+      </w:r>
+      <w:r>
+        <w:rPr>
+          <w:rFonts w:ascii="Calibri" w:eastAsia="Times New Roman" w:hAnsi="Calibri" w:cs="Calibri"/>
+          <w:lang w:eastAsia="ru-RU"/>
+        </w:rPr>
+        <w:t>, которое содержит дату завершения краулинга группы. Поле заполняется/обновляется по завершении краулинга/рекраулинга группы для всех постов группы и для самой группы.</w:t>
+      </w:r>
+    </w:p>
+    <w:p>
+      <w:pPr>
+        <w:spacing w:after="0" w:line="240" w:lineRule="auto"/>
+        <w:ind w:left="550"/>
+        <w:rPr>
+          <w:rFonts w:ascii="Calibri" w:eastAsia="Times New Roman" w:hAnsi="Calibri" w:cs="Calibri"/>
+          <w:lang w:eastAsia="ru-RU"/>
+        </w:rPr>
+      </w:pPr>
+      <w:r>
+        <w:rPr>
+          <w:rFonts w:ascii="Calibri" w:eastAsia="Times New Roman" w:hAnsi="Calibri" w:cs="Calibri"/>
+          <w:lang w:eastAsia="ru-RU"/>
+        </w:rPr>
+        <w:t xml:space="preserve">При получении дат </w:t>
+      </w:r>
+      <w:r>
+        <w:rPr>
+          <w:rFonts w:ascii="Calibri" w:eastAsia="Times New Roman" w:hAnsi="Calibri" w:cs="Calibri"/>
+          <w:color w:val="B43512"/>
+          <w:lang w:val="en-US" w:eastAsia="ru-RU"/>
+        </w:rPr>
+        <w:t>last</w:t>
+      </w:r>
+      <w:r>
+        <w:rPr>
+          <w:rFonts w:ascii="Calibri" w:eastAsia="Times New Roman" w:hAnsi="Calibri" w:cs="Calibri"/>
+          <w:color w:val="B43512"/>
+          <w:lang w:eastAsia="ru-RU"/>
+        </w:rPr>
+        <w:t>_</w:t>
+      </w:r>
+      <w:r>
+        <w:rPr>
+          <w:rFonts w:ascii="Calibri" w:eastAsia="Times New Roman" w:hAnsi="Calibri" w:cs="Calibri"/>
+          <w:color w:val="B43512"/>
+          <w:lang w:val="en-US" w:eastAsia="ru-RU"/>
+        </w:rPr>
+        <w:t>date</w:t>
+      </w:r>
+      <w:r>
+        <w:rPr>
+          <w:rFonts w:ascii="Calibri" w:eastAsia="Times New Roman" w:hAnsi="Calibri" w:cs="Calibri"/>
+          <w:color w:val="B43512"/>
+          <w:lang w:eastAsia="ru-RU"/>
+        </w:rPr>
+        <w:t xml:space="preserve"> </w:t>
+      </w:r>
+      <w:r>
+        <w:rPr>
+          <w:rFonts w:ascii="Calibri" w:eastAsia="Times New Roman" w:hAnsi="Calibri" w:cs="Calibri"/>
+          <w:lang w:eastAsia="ru-RU"/>
+        </w:rPr>
+        <w:t>и</w:t>
+      </w:r>
+      <w:r>
+        <w:rPr>
+          <w:rFonts w:ascii="Calibri" w:eastAsia="Times New Roman" w:hAnsi="Calibri" w:cs="Calibri"/>
+          <w:color w:val="B43512"/>
+          <w:lang w:eastAsia="ru-RU"/>
+        </w:rPr>
+        <w:t xml:space="preserve"> </w:t>
+      </w:r>
+      <w:proofErr w:type="spellStart"/>
+      <w:r>
+        <w:rPr>
+          <w:rFonts w:ascii="Calibri" w:eastAsia="Times New Roman" w:hAnsi="Calibri" w:cs="Calibri"/>
+          <w:color w:val="B43512"/>
+          <w:lang w:val="en-US" w:eastAsia="ru-RU"/>
+        </w:rPr>
+        <w:t>upd</w:t>
+      </w:r>
+      <w:proofErr w:type="spellEnd"/>
+      <w:r>
+        <w:rPr>
+          <w:rFonts w:ascii="Calibri" w:eastAsia="Times New Roman" w:hAnsi="Calibri" w:cs="Calibri"/>
+          <w:color w:val="B43512"/>
+          <w:lang w:eastAsia="ru-RU"/>
+        </w:rPr>
+        <w:t>_</w:t>
+      </w:r>
+      <w:r>
+        <w:rPr>
+          <w:rFonts w:ascii="Calibri" w:eastAsia="Times New Roman" w:hAnsi="Calibri" w:cs="Calibri"/>
+          <w:color w:val="B43512"/>
+          <w:lang w:val="en-US" w:eastAsia="ru-RU"/>
+        </w:rPr>
+        <w:t>date</w:t>
+      </w:r>
+      <w:r>
+        <w:rPr>
+          <w:rFonts w:ascii="Calibri" w:eastAsia="Times New Roman" w:hAnsi="Calibri" w:cs="Calibri"/>
+          <w:lang w:eastAsia="ru-RU"/>
+        </w:rPr>
+        <w:t xml:space="preserve"> они не могут</w:t>
+      </w:r>
+      <w:r>
+        <w:rPr>
+          <w:rFonts w:ascii="Calibri" w:eastAsia="Times New Roman" w:hAnsi="Calibri" w:cs="Calibri"/>
+          <w:lang w:eastAsia="ru-RU"/>
+        </w:rPr>
+        <w:t xml:space="preserve"> быть больше, чем дата </w:t>
+      </w:r>
+      <w:r>
+        <w:rPr>
+          <w:rFonts w:ascii="Calibri" w:eastAsia="Times New Roman" w:hAnsi="Calibri" w:cs="Calibri"/>
+          <w:color w:val="B43512"/>
+          <w:lang w:val="en-US" w:eastAsia="ru-RU"/>
+        </w:rPr>
+        <w:t>fin</w:t>
+      </w:r>
+      <w:r>
+        <w:rPr>
+          <w:rFonts w:ascii="Calibri" w:eastAsia="Times New Roman" w:hAnsi="Calibri" w:cs="Calibri"/>
+          <w:color w:val="B43512"/>
+          <w:lang w:eastAsia="ru-RU"/>
+        </w:rPr>
+        <w:t>_</w:t>
+      </w:r>
+      <w:r>
+        <w:rPr>
+          <w:rFonts w:ascii="Calibri" w:eastAsia="Times New Roman" w:hAnsi="Calibri" w:cs="Calibri"/>
+          <w:color w:val="B43512"/>
+          <w:lang w:val="en-US" w:eastAsia="ru-RU"/>
+        </w:rPr>
+        <w:t>date</w:t>
+      </w:r>
+      <w:r>
+        <w:rPr>
+          <w:rFonts w:ascii="Calibri" w:eastAsia="Times New Roman" w:hAnsi="Calibri" w:cs="Calibri"/>
+          <w:lang w:eastAsia="ru-RU"/>
+        </w:rPr>
+        <w:t>.</w:t>
+      </w:r>
+      <w:bookmarkStart w:id="1" w:name="_GoBack"/>
+      <w:bookmarkEnd w:id="1"/>
+    </w:p>
+    <w:p>
+      <w:pPr>
+        <w:spacing w:after="0" w:line="240" w:lineRule="auto"/>
+        <w:ind w:firstLine="550"/>
         <w:rPr>
           <w:rFonts w:ascii="Calibri" w:eastAsia="Times New Roman" w:hAnsi="Calibri" w:cs="Calibri"/>
           <w:lang w:eastAsia="ru-RU"/>
@@ -2540,6 +2788,47 @@
     </w:sectPr>
   </w:body>
 </w:document>
+</file>
+
+<file path=word/comments.xml><?xml version="1.0" encoding="utf-8"?>
+<w:comments xmlns:wpc="http://schemas.microsoft.com/office/word/2010/wordprocessingCanvas" xmlns:cx="http://schemas.microsoft.com/office/drawing/2014/chartex" xmlns:cx1="http://schemas.microsoft.com/office/drawing/2015/9/8/chartex" xmlns:cx2="http://schemas.microsoft.com/office/drawing/2015/10/21/chartex" xmlns:cx3="http://schemas.microsoft.com/office/drawing/2016/5/9/chartex" xmlns:cx4="http://schemas.microsoft.com/office/drawing/2016/5/10/chartex" xmlns:cx5="http://schemas.microsoft.com/office/drawing/2016/5/11/chartex" xmlns:cx6="http://schemas.microsoft.com/office/drawing/2016/5/12/chartex" xmlns:cx7="http://schemas.microsoft.com/office/drawing/2016/5/13/chartex" xmlns:cx8="http://schemas.microsoft.com/office/drawing/2016/5/14/chartex" xmlns:mc="http://schemas.openxmlformats.org/markup-compatibility/2006" xmlns:aink="http://schemas.microsoft.com/office/drawing/2016/ink" xmlns:am3d="http://schemas.microsoft.com/office/drawing/2017/model3d" xmlns:o="urn:schemas-microsoft-com:office:office" xmlns:r="http://schemas.openxmlformats.org/officeDocument/2006/relationships" xmlns:m="http://schemas.openxmlformats.org/officeDocument/2006/math" xmlns:v="urn:schemas-microsoft-com:vml" xmlns:wp14="http://schemas.microsoft.com/office/word/2010/wordprocessingDrawing" xmlns:wp="http://schemas.openxmlformats.org/drawingml/2006/wordprocessingDrawing" xmlns:w10="urn:schemas-microsoft-com:office:word" xmlns:w="http://schemas.openxmlformats.org/wordprocessingml/2006/main" xmlns:w14="http://schemas.microsoft.com/office/word/2010/wordml" xmlns:w15="http://schemas.microsoft.com/office/word/2012/wordml" xmlns:w16cid="http://schemas.microsoft.com/office/word/2016/wordml/cid" xmlns:w16se="http://schemas.microsoft.com/office/word/2015/wordml/symex" xmlns:wpg="http://schemas.microsoft.com/office/word/2010/wordprocessingGroup" xmlns:wpi="http://schemas.microsoft.com/office/word/2010/wordprocessingInk" xmlns:wne="http://schemas.microsoft.com/office/word/2006/wordml" xmlns:wps="http://schemas.microsoft.com/office/word/2010/wordprocessingShape" mc:Ignorable="w14 w15 w16se w16cid wp14">
+  <w:comment w:id="0" w:author="M T" w:date="2022-02-07T08:03:00Z" w:initials="MT">
+    <w:p>
+      <w:pPr>
+        <w:pStyle w:val="a9"/>
+      </w:pPr>
+      <w:r>
+        <w:rPr>
+          <w:rStyle w:val="a8"/>
+        </w:rPr>
+        <w:annotationRef/>
+      </w:r>
+      <w:r>
+        <w:t xml:space="preserve">Добавлена, чтобы избежать потерь при обрыве соединения, когда группа не </w:t>
+      </w:r>
+      <w:proofErr w:type="spellStart"/>
+      <w:r>
+        <w:t>скраулилась</w:t>
+      </w:r>
+      <w:proofErr w:type="spellEnd"/>
+      <w:r>
+        <w:t xml:space="preserve"> полностью </w:t>
+      </w:r>
+    </w:p>
+  </w:comment>
+</w:comments>
+</file>
+
+<file path=word/commentsExtended.xml><?xml version="1.0" encoding="utf-8"?>
+<w15:commentsEx xmlns:wpc="http://schemas.microsoft.com/office/word/2010/wordprocessingCanvas" xmlns:cx="http://schemas.microsoft.com/office/drawing/2014/chartex" xmlns:cx1="http://schemas.microsoft.com/office/drawing/2015/9/8/chartex" xmlns:cx2="http://schemas.microsoft.com/office/drawing/2015/10/21/chartex" xmlns:cx3="http://schemas.microsoft.com/office/drawing/2016/5/9/chartex" xmlns:cx4="http://schemas.microsoft.com/office/drawing/2016/5/10/chartex" xmlns:cx5="http://schemas.microsoft.com/office/drawing/2016/5/11/chartex" xmlns:cx6="http://schemas.microsoft.com/office/drawing/2016/5/12/chartex" xmlns:cx7="http://schemas.microsoft.com/office/drawing/2016/5/13/chartex" xmlns:cx8="http://schemas.microsoft.com/office/drawing/2016/5/14/chartex" xmlns:mc="http://schemas.openxmlformats.org/markup-compatibility/2006" xmlns:aink="http://schemas.microsoft.com/office/drawing/2016/ink" xmlns:am3d="http://schemas.microsoft.com/office/drawing/2017/model3d" xmlns:o="urn:schemas-microsoft-com:office:office" xmlns:r="http://schemas.openxmlformats.org/officeDocument/2006/relationships" xmlns:m="http://schemas.openxmlformats.org/officeDocument/2006/math" xmlns:v="urn:schemas-microsoft-com:vml" xmlns:wp14="http://schemas.microsoft.com/office/word/2010/wordprocessingDrawing" xmlns:wp="http://schemas.openxmlformats.org/drawingml/2006/wordprocessingDrawing" xmlns:w10="urn:schemas-microsoft-com:office:word" xmlns:w="http://schemas.openxmlformats.org/wordprocessingml/2006/main" xmlns:w14="http://schemas.microsoft.com/office/word/2010/wordml" xmlns:w15="http://schemas.microsoft.com/office/word/2012/wordml" xmlns:w16cid="http://schemas.microsoft.com/office/word/2016/wordml/cid" xmlns:w16se="http://schemas.microsoft.com/office/word/2015/wordml/symex" xmlns:wpg="http://schemas.microsoft.com/office/word/2010/wordprocessingGroup" xmlns:wpi="http://schemas.microsoft.com/office/word/2010/wordprocessingInk" xmlns:wne="http://schemas.microsoft.com/office/word/2006/wordml" xmlns:wps="http://schemas.microsoft.com/office/word/2010/wordprocessingShape" mc:Ignorable="w14 w15 w16se w16cid wp14">
+  <w15:commentEx w15:paraId="630ADA2E" w15:done="0"/>
+</w15:commentsEx>
+</file>
+
+<file path=word/commentsIds.xml><?xml version="1.0" encoding="utf-8"?>
+<w16cid:commentsIds xmlns:wpc="http://schemas.microsoft.com/office/word/2010/wordprocessingCanvas" xmlns:cx="http://schemas.microsoft.com/office/drawing/2014/chartex" xmlns:cx1="http://schemas.microsoft.com/office/drawing/2015/9/8/chartex" xmlns:cx2="http://schemas.microsoft.com/office/drawing/2015/10/21/chartex" xmlns:cx3="http://schemas.microsoft.com/office/drawing/2016/5/9/chartex" xmlns:cx4="http://schemas.microsoft.com/office/drawing/2016/5/10/chartex" xmlns:cx5="http://schemas.microsoft.com/office/drawing/2016/5/11/chartex" xmlns:cx6="http://schemas.microsoft.com/office/drawing/2016/5/12/chartex" xmlns:cx7="http://schemas.microsoft.com/office/drawing/2016/5/13/chartex" xmlns:cx8="http://schemas.microsoft.com/office/drawing/2016/5/14/chartex" xmlns:mc="http://schemas.openxmlformats.org/markup-compatibility/2006" xmlns:aink="http://schemas.microsoft.com/office/drawing/2016/ink" xmlns:am3d="http://schemas.microsoft.com/office/drawing/2017/model3d" xmlns:o="urn:schemas-microsoft-com:office:office" xmlns:r="http://schemas.openxmlformats.org/officeDocument/2006/relationships" xmlns:m="http://schemas.openxmlformats.org/officeDocument/2006/math" xmlns:v="urn:schemas-microsoft-com:vml" xmlns:wp14="http://schemas.microsoft.com/office/word/2010/wordprocessingDrawing" xmlns:wp="http://schemas.openxmlformats.org/drawingml/2006/wordprocessingDrawing" xmlns:w10="urn:schemas-microsoft-com:office:word" xmlns:w="http://schemas.openxmlformats.org/wordprocessingml/2006/main" xmlns:w14="http://schemas.microsoft.com/office/word/2010/wordml" xmlns:w15="http://schemas.microsoft.com/office/word/2012/wordml" xmlns:w16cid="http://schemas.microsoft.com/office/word/2016/wordml/cid" xmlns:w16se="http://schemas.microsoft.com/office/word/2015/wordml/symex" xmlns:wpg="http://schemas.microsoft.com/office/word/2010/wordprocessingGroup" xmlns:wpi="http://schemas.microsoft.com/office/word/2010/wordprocessingInk" xmlns:wne="http://schemas.microsoft.com/office/word/2006/wordml" xmlns:wps="http://schemas.microsoft.com/office/word/2010/wordprocessingShape" mc:Ignorable="w14 w15 w16se w16cid wp14">
+  <w16cid:commentId w16cid:paraId="630ADA2E" w16cid:durableId="25AB50C7"/>
+</w16cid:commentsIds>
 </file>
 
 <file path=word/numbering.xml><?xml version="1.0" encoding="utf-8"?>
@@ -3132,6 +3421,14 @@
     <w:abstractNumId w:val="3"/>
   </w:num>
 </w:numbering>
+</file>
+
+<file path=word/people.xml><?xml version="1.0" encoding="utf-8"?>
+<w15:people xmlns:wpc="http://schemas.microsoft.com/office/word/2010/wordprocessingCanvas" xmlns:cx="http://schemas.microsoft.com/office/drawing/2014/chartex" xmlns:cx1="http://schemas.microsoft.com/office/drawing/2015/9/8/chartex" xmlns:cx2="http://schemas.microsoft.com/office/drawing/2015/10/21/chartex" xmlns:cx3="http://schemas.microsoft.com/office/drawing/2016/5/9/chartex" xmlns:cx4="http://schemas.microsoft.com/office/drawing/2016/5/10/chartex" xmlns:cx5="http://schemas.microsoft.com/office/drawing/2016/5/11/chartex" xmlns:cx6="http://schemas.microsoft.com/office/drawing/2016/5/12/chartex" xmlns:cx7="http://schemas.microsoft.com/office/drawing/2016/5/13/chartex" xmlns:cx8="http://schemas.microsoft.com/office/drawing/2016/5/14/chartex" xmlns:mc="http://schemas.openxmlformats.org/markup-compatibility/2006" xmlns:aink="http://schemas.microsoft.com/office/drawing/2016/ink" xmlns:am3d="http://schemas.microsoft.com/office/drawing/2017/model3d" xmlns:o="urn:schemas-microsoft-com:office:office" xmlns:r="http://schemas.openxmlformats.org/officeDocument/2006/relationships" xmlns:m="http://schemas.openxmlformats.org/officeDocument/2006/math" xmlns:v="urn:schemas-microsoft-com:vml" xmlns:wp14="http://schemas.microsoft.com/office/word/2010/wordprocessingDrawing" xmlns:wp="http://schemas.openxmlformats.org/drawingml/2006/wordprocessingDrawing" xmlns:w10="urn:schemas-microsoft-com:office:word" xmlns:w="http://schemas.openxmlformats.org/wordprocessingml/2006/main" xmlns:w14="http://schemas.microsoft.com/office/word/2010/wordml" xmlns:w15="http://schemas.microsoft.com/office/word/2012/wordml" xmlns:w16cid="http://schemas.microsoft.com/office/word/2016/wordml/cid" xmlns:w16se="http://schemas.microsoft.com/office/word/2015/wordml/symex" xmlns:wpg="http://schemas.microsoft.com/office/word/2010/wordprocessingGroup" xmlns:wpi="http://schemas.microsoft.com/office/word/2010/wordprocessingInk" xmlns:wne="http://schemas.microsoft.com/office/word/2006/wordml" xmlns:wps="http://schemas.microsoft.com/office/word/2010/wordprocessingShape" mc:Ignorable="w14 w15 w16se w16cid wp14">
+  <w15:person w15:author="M T">
+    <w15:presenceInfo w15:providerId="Windows Live" w15:userId="1fccb45771fde981"/>
+  </w15:person>
+</w15:people>
 </file>
 
 <file path=word/styles.xml><?xml version="1.0" encoding="utf-8"?>
@@ -3669,6 +3966,104 @@
       <w:szCs w:val="32"/>
     </w:rPr>
   </w:style>
+  <w:style w:type="character" w:styleId="a8">
+    <w:name w:val="annotation reference"/>
+    <w:basedOn w:val="a0"/>
+    <w:uiPriority w:val="99"/>
+    <w:semiHidden/>
+    <w:unhideWhenUsed/>
+    <w:rsid w:val="002F7278"/>
+    <w:rPr>
+      <w:sz w:val="16"/>
+      <w:szCs w:val="16"/>
+    </w:rPr>
+  </w:style>
+  <w:style w:type="paragraph" w:styleId="a9">
+    <w:name w:val="annotation text"/>
+    <w:basedOn w:val="a"/>
+    <w:link w:val="aa"/>
+    <w:uiPriority w:val="99"/>
+    <w:semiHidden/>
+    <w:unhideWhenUsed/>
+    <w:rsid w:val="002F7278"/>
+    <w:pPr>
+      <w:spacing w:line="240" w:lineRule="auto"/>
+    </w:pPr>
+    <w:rPr>
+      <w:sz w:val="20"/>
+      <w:szCs w:val="20"/>
+    </w:rPr>
+  </w:style>
+  <w:style w:type="character" w:customStyle="1" w:styleId="aa">
+    <w:name w:val="Текст примечания Знак"/>
+    <w:basedOn w:val="a0"/>
+    <w:link w:val="a9"/>
+    <w:uiPriority w:val="99"/>
+    <w:semiHidden/>
+    <w:rsid w:val="002F7278"/>
+    <w:rPr>
+      <w:sz w:val="20"/>
+      <w:szCs w:val="20"/>
+    </w:rPr>
+  </w:style>
+  <w:style w:type="paragraph" w:styleId="ab">
+    <w:name w:val="annotation subject"/>
+    <w:basedOn w:val="a9"/>
+    <w:next w:val="a9"/>
+    <w:link w:val="ac"/>
+    <w:uiPriority w:val="99"/>
+    <w:semiHidden/>
+    <w:unhideWhenUsed/>
+    <w:rsid w:val="002F7278"/>
+    <w:rPr>
+      <w:b/>
+      <w:bCs/>
+    </w:rPr>
+  </w:style>
+  <w:style w:type="character" w:customStyle="1" w:styleId="ac">
+    <w:name w:val="Тема примечания Знак"/>
+    <w:basedOn w:val="aa"/>
+    <w:link w:val="ab"/>
+    <w:uiPriority w:val="99"/>
+    <w:semiHidden/>
+    <w:rsid w:val="002F7278"/>
+    <w:rPr>
+      <w:b/>
+      <w:bCs/>
+      <w:sz w:val="20"/>
+      <w:szCs w:val="20"/>
+    </w:rPr>
+  </w:style>
+  <w:style w:type="paragraph" w:styleId="ad">
+    <w:name w:val="Balloon Text"/>
+    <w:basedOn w:val="a"/>
+    <w:link w:val="ae"/>
+    <w:uiPriority w:val="99"/>
+    <w:semiHidden/>
+    <w:unhideWhenUsed/>
+    <w:rsid w:val="002F7278"/>
+    <w:pPr>
+      <w:spacing w:after="0" w:line="240" w:lineRule="auto"/>
+    </w:pPr>
+    <w:rPr>
+      <w:rFonts w:ascii="Segoe UI" w:hAnsi="Segoe UI" w:cs="Segoe UI"/>
+      <w:sz w:val="18"/>
+      <w:szCs w:val="18"/>
+    </w:rPr>
+  </w:style>
+  <w:style w:type="character" w:customStyle="1" w:styleId="ae">
+    <w:name w:val="Текст выноски Знак"/>
+    <w:basedOn w:val="a0"/>
+    <w:link w:val="ad"/>
+    <w:uiPriority w:val="99"/>
+    <w:semiHidden/>
+    <w:rsid w:val="002F7278"/>
+    <w:rPr>
+      <w:rFonts w:ascii="Segoe UI" w:hAnsi="Segoe UI" w:cs="Segoe UI"/>
+      <w:sz w:val="18"/>
+      <w:szCs w:val="18"/>
+    </w:rPr>
+  </w:style>
 </w:styles>
 </file>
 

</xml_diff>